<commit_message>
add information about git to the report
</commit_message>
<xml_diff>
--- a/ASOI-201_Prokhorov_Lab_1.docx
+++ b/ASOI-201_Prokhorov_Lab_1.docx
@@ -563,7 +563,7 @@
       <w:r>
         <w:rPr>
           <w:noProof/>
-          <w:lang w:val="en-US"/>
+          <w:lang w:eastAsia="ru-RU"/>
         </w:rPr>
         <w:drawing>
           <wp:inline distT="0" distB="0" distL="0" distR="0" wp14:anchorId="4498E013" wp14:editId="50D79097">
@@ -748,7 +748,7 @@
       <w:r>
         <w:rPr>
           <w:noProof/>
-          <w:lang w:val="en-US"/>
+          <w:lang w:eastAsia="ru-RU"/>
         </w:rPr>
         <w:drawing>
           <wp:inline distT="0" distB="0" distL="0" distR="0" wp14:anchorId="676128BC" wp14:editId="6898FE01">
@@ -936,8 +936,10 @@
       <w:r>
         <w:rPr>
           <w:rFonts w:ascii="Times New Roman" w:hAnsi="Times New Roman"/>
-          <w:sz w:val="24"/>
-          <w:szCs w:val="24"/>
+          <w:noProof/>
+          <w:sz w:val="24"/>
+          <w:szCs w:val="24"/>
+          <w:lang w:eastAsia="ru-RU"/>
         </w:rPr>
         <w:lastRenderedPageBreak/>
         <w:drawing>
@@ -1247,7 +1249,7 @@
       <w:r>
         <w:rPr>
           <w:noProof/>
-          <w:lang w:val="en-US"/>
+          <w:lang w:eastAsia="ru-RU"/>
         </w:rPr>
         <w:drawing>
           <wp:inline distT="0" distB="0" distL="0" distR="0" wp14:anchorId="28E8B7DE" wp14:editId="02E27DD8">
@@ -1375,8 +1377,6 @@
           <w:szCs w:val="24"/>
         </w:rPr>
       </w:pPr>
-      <w:bookmarkStart w:id="0" w:name="_GoBack"/>
-      <w:bookmarkEnd w:id="0"/>
     </w:p>
     <w:p>
       <w:pPr>
@@ -1431,7 +1431,7 @@
       <w:r>
         <w:rPr>
           <w:noProof/>
-          <w:lang w:val="en-US"/>
+          <w:lang w:eastAsia="ru-RU"/>
         </w:rPr>
         <w:drawing>
           <wp:inline distT="0" distB="0" distL="0" distR="0" wp14:anchorId="1FBBE942" wp14:editId="26F5B711">
@@ -1473,10 +1473,10 @@
     <w:p>
       <w:pPr>
         <w:rPr>
-          <w:rFonts w:ascii="Times New Roman" w:hAnsi="Times New Roman"/>
-          <w:sz w:val="28"/>
-          <w:szCs w:val="28"/>
-          <w:lang w:val="en-US"/>
+          <w:rStyle w:val="markedcontent"/>
+          <w:rFonts w:ascii="Times New Roman" w:hAnsi="Times New Roman"/>
+          <w:sz w:val="28"/>
+          <w:szCs w:val="28"/>
         </w:rPr>
       </w:pPr>
       <w:r>
@@ -1573,7 +1573,7 @@
       <w:r>
         <w:rPr>
           <w:noProof/>
-          <w:lang w:val="en-US"/>
+          <w:lang w:eastAsia="ru-RU"/>
         </w:rPr>
         <w:drawing>
           <wp:inline distT="0" distB="0" distL="0" distR="0" wp14:anchorId="2CC6794E" wp14:editId="0D5336A5">
@@ -1740,7 +1740,7 @@
       <w:r>
         <w:rPr>
           <w:noProof/>
-          <w:lang w:val="en-US"/>
+          <w:lang w:eastAsia="ru-RU"/>
         </w:rPr>
         <w:drawing>
           <wp:inline distT="0" distB="0" distL="0" distR="0" wp14:anchorId="6C463DBB" wp14:editId="7CC2E983">
@@ -1778,6 +1778,187 @@
           </wp:inline>
         </w:drawing>
       </w:r>
+    </w:p>
+    <w:p>
+      <w:pPr>
+        <w:rPr>
+          <w:rStyle w:val="markedcontent"/>
+          <w:rFonts w:ascii="Times New Roman" w:hAnsi="Times New Roman"/>
+          <w:sz w:val="28"/>
+          <w:szCs w:val="28"/>
+        </w:rPr>
+      </w:pPr>
+    </w:p>
+    <w:p>
+      <w:pPr>
+        <w:rPr>
+          <w:rStyle w:val="markedcontent"/>
+          <w:rFonts w:ascii="Times New Roman" w:hAnsi="Times New Roman"/>
+          <w:sz w:val="28"/>
+          <w:szCs w:val="28"/>
+        </w:rPr>
+      </w:pPr>
+    </w:p>
+    <w:p>
+      <w:pPr>
+        <w:rPr>
+          <w:rStyle w:val="markedcontent"/>
+          <w:rFonts w:ascii="Times New Roman" w:hAnsi="Times New Roman"/>
+          <w:sz w:val="28"/>
+          <w:szCs w:val="28"/>
+        </w:rPr>
+      </w:pPr>
+    </w:p>
+    <w:p>
+      <w:pPr>
+        <w:rPr>
+          <w:rStyle w:val="markedcontent"/>
+          <w:rFonts w:ascii="Times New Roman" w:hAnsi="Times New Roman"/>
+          <w:sz w:val="28"/>
+          <w:szCs w:val="28"/>
+        </w:rPr>
+      </w:pPr>
+    </w:p>
+    <w:p>
+      <w:pPr>
+        <w:rPr>
+          <w:rStyle w:val="markedcontent"/>
+          <w:rFonts w:ascii="Times New Roman" w:hAnsi="Times New Roman"/>
+          <w:sz w:val="28"/>
+          <w:szCs w:val="28"/>
+        </w:rPr>
+      </w:pPr>
+    </w:p>
+    <w:p>
+      <w:pPr>
+        <w:rPr>
+          <w:rStyle w:val="markedcontent"/>
+          <w:rFonts w:ascii="Times New Roman" w:hAnsi="Times New Roman"/>
+          <w:sz w:val="28"/>
+          <w:szCs w:val="28"/>
+        </w:rPr>
+      </w:pPr>
+    </w:p>
+    <w:p>
+      <w:pPr>
+        <w:rPr>
+          <w:rStyle w:val="markedcontent"/>
+          <w:rFonts w:ascii="Times New Roman" w:hAnsi="Times New Roman"/>
+          <w:sz w:val="28"/>
+          <w:szCs w:val="28"/>
+        </w:rPr>
+      </w:pPr>
+    </w:p>
+    <w:p>
+      <w:pPr>
+        <w:rPr>
+          <w:rStyle w:val="markedcontent"/>
+          <w:rFonts w:ascii="Times New Roman" w:hAnsi="Times New Roman"/>
+          <w:sz w:val="28"/>
+          <w:szCs w:val="28"/>
+        </w:rPr>
+      </w:pPr>
+    </w:p>
+    <w:p>
+      <w:pPr>
+        <w:rPr>
+          <w:rFonts w:ascii="Times New Roman" w:hAnsi="Times New Roman"/>
+          <w:sz w:val="28"/>
+          <w:szCs w:val="28"/>
+        </w:rPr>
+      </w:pPr>
+      <w:r>
+        <w:rPr>
+          <w:rStyle w:val="markedcontent"/>
+          <w:rFonts w:ascii="Times New Roman" w:hAnsi="Times New Roman"/>
+          <w:sz w:val="28"/>
+          <w:szCs w:val="28"/>
+        </w:rPr>
+        <w:lastRenderedPageBreak/>
+        <w:t xml:space="preserve">Создание </w:t>
+      </w:r>
+      <w:proofErr w:type="spellStart"/>
+      <w:r>
+        <w:rPr>
+          <w:rStyle w:val="markedcontent"/>
+          <w:rFonts w:ascii="Times New Roman" w:hAnsi="Times New Roman"/>
+          <w:sz w:val="28"/>
+          <w:szCs w:val="28"/>
+        </w:rPr>
+        <w:t>репозитория</w:t>
+      </w:r>
+      <w:proofErr w:type="spellEnd"/>
+      <w:r>
+        <w:rPr>
+          <w:rStyle w:val="markedcontent"/>
+          <w:rFonts w:ascii="Times New Roman" w:hAnsi="Times New Roman"/>
+          <w:sz w:val="28"/>
+          <w:szCs w:val="28"/>
+        </w:rPr>
+        <w:t xml:space="preserve"> на </w:t>
+      </w:r>
+      <w:r>
+        <w:rPr>
+          <w:rStyle w:val="markedcontent"/>
+          <w:rFonts w:ascii="Times New Roman" w:hAnsi="Times New Roman"/>
+          <w:sz w:val="28"/>
+          <w:szCs w:val="28"/>
+          <w:lang w:val="en-US"/>
+        </w:rPr>
+        <w:t>GitHub</w:t>
+      </w:r>
+      <w:r>
+        <w:rPr>
+          <w:rStyle w:val="markedcontent"/>
+          <w:rFonts w:ascii="Times New Roman" w:hAnsi="Times New Roman"/>
+          <w:sz w:val="28"/>
+          <w:szCs w:val="28"/>
+        </w:rPr>
+        <w:t xml:space="preserve">: </w:t>
+      </w:r>
+      <w:r>
+        <w:rPr>
+          <w:rStyle w:val="markedcontent"/>
+          <w:rFonts w:ascii="Times New Roman" w:hAnsi="Times New Roman"/>
+          <w:sz w:val="28"/>
+          <w:szCs w:val="28"/>
+        </w:rPr>
+        <w:drawing>
+          <wp:inline distT="0" distB="0" distL="0" distR="0" wp14:anchorId="6184D2C9" wp14:editId="3F97584A">
+            <wp:extent cx="5201376" cy="3867690"/>
+            <wp:effectExtent l="0" t="0" r="0" b="0"/>
+            <wp:docPr id="5" name="Рисунок 5"/>
+            <wp:cNvGraphicFramePr>
+              <a:graphicFrameLocks xmlns:a="http://schemas.openxmlformats.org/drawingml/2006/main" noChangeAspect="1"/>
+            </wp:cNvGraphicFramePr>
+            <a:graphic xmlns:a="http://schemas.openxmlformats.org/drawingml/2006/main">
+              <a:graphicData uri="http://schemas.openxmlformats.org/drawingml/2006/picture">
+                <pic:pic xmlns:pic="http://schemas.openxmlformats.org/drawingml/2006/picture">
+                  <pic:nvPicPr>
+                    <pic:cNvPr id="1" name=""/>
+                    <pic:cNvPicPr/>
+                  </pic:nvPicPr>
+                  <pic:blipFill>
+                    <a:blip r:embed="rId12"/>
+                    <a:stretch>
+                      <a:fillRect/>
+                    </a:stretch>
+                  </pic:blipFill>
+                  <pic:spPr>
+                    <a:xfrm>
+                      <a:off x="0" y="0"/>
+                      <a:ext cx="5201376" cy="3867690"/>
+                    </a:xfrm>
+                    <a:prstGeom prst="rect">
+                      <a:avLst/>
+                    </a:prstGeom>
+                  </pic:spPr>
+                </pic:pic>
+              </a:graphicData>
+            </a:graphic>
+          </wp:inline>
+        </w:drawing>
+      </w:r>
       <w:r>
         <w:rPr>
           <w:rStyle w:val="markedcontent"/>
@@ -1786,6 +1967,230 @@
           <w:szCs w:val="28"/>
         </w:rPr>
         <w:br/>
+      </w:r>
+      <w:r>
+        <w:rPr>
+          <w:rStyle w:val="markedcontent"/>
+          <w:rFonts w:ascii="Times New Roman" w:hAnsi="Times New Roman"/>
+          <w:sz w:val="28"/>
+          <w:szCs w:val="28"/>
+        </w:rPr>
+        <w:drawing>
+          <wp:inline distT="0" distB="0" distL="0" distR="0" wp14:anchorId="533C58E9" wp14:editId="2F88AA69">
+            <wp:extent cx="6152515" cy="2376170"/>
+            <wp:effectExtent l="0" t="0" r="635" b="5080"/>
+            <wp:docPr id="10" name="Рисунок 10"/>
+            <wp:cNvGraphicFramePr>
+              <a:graphicFrameLocks xmlns:a="http://schemas.openxmlformats.org/drawingml/2006/main" noChangeAspect="1"/>
+            </wp:cNvGraphicFramePr>
+            <a:graphic xmlns:a="http://schemas.openxmlformats.org/drawingml/2006/main">
+              <a:graphicData uri="http://schemas.openxmlformats.org/drawingml/2006/picture">
+                <pic:pic xmlns:pic="http://schemas.openxmlformats.org/drawingml/2006/picture">
+                  <pic:nvPicPr>
+                    <pic:cNvPr id="1" name=""/>
+                    <pic:cNvPicPr/>
+                  </pic:nvPicPr>
+                  <pic:blipFill>
+                    <a:blip r:embed="rId13"/>
+                    <a:stretch>
+                      <a:fillRect/>
+                    </a:stretch>
+                  </pic:blipFill>
+                  <pic:spPr>
+                    <a:xfrm>
+                      <a:off x="0" y="0"/>
+                      <a:ext cx="6152515" cy="2376170"/>
+                    </a:xfrm>
+                    <a:prstGeom prst="rect">
+                      <a:avLst/>
+                    </a:prstGeom>
+                  </pic:spPr>
+                </pic:pic>
+              </a:graphicData>
+            </a:graphic>
+          </wp:inline>
+        </w:drawing>
+      </w:r>
+    </w:p>
+    <w:p>
+      <w:pPr>
+        <w:rPr>
+          <w:rFonts w:ascii="Times New Roman" w:hAnsi="Times New Roman"/>
+          <w:sz w:val="28"/>
+          <w:szCs w:val="28"/>
+        </w:rPr>
+      </w:pPr>
+    </w:p>
+    <w:p>
+      <w:pPr>
+        <w:rPr>
+          <w:rFonts w:ascii="Times New Roman" w:hAnsi="Times New Roman"/>
+          <w:sz w:val="28"/>
+          <w:szCs w:val="28"/>
+        </w:rPr>
+      </w:pPr>
+    </w:p>
+    <w:p>
+      <w:pPr>
+        <w:rPr>
+          <w:rFonts w:ascii="Times New Roman" w:hAnsi="Times New Roman"/>
+          <w:sz w:val="28"/>
+          <w:szCs w:val="28"/>
+        </w:rPr>
+      </w:pPr>
+    </w:p>
+    <w:p>
+      <w:pPr>
+        <w:rPr>
+          <w:rFonts w:ascii="Times New Roman" w:hAnsi="Times New Roman"/>
+          <w:sz w:val="28"/>
+          <w:szCs w:val="28"/>
+        </w:rPr>
+      </w:pPr>
+      <w:r>
+        <w:rPr>
+          <w:rStyle w:val="markedcontent"/>
+          <w:rFonts w:ascii="Times New Roman" w:hAnsi="Times New Roman"/>
+          <w:sz w:val="28"/>
+          <w:szCs w:val="28"/>
+        </w:rPr>
+        <w:br/>
+      </w:r>
+    </w:p>
+    <w:p>
+      <w:pPr>
+        <w:rPr>
+          <w:rFonts w:ascii="Times New Roman" w:hAnsi="Times New Roman"/>
+          <w:sz w:val="28"/>
+          <w:szCs w:val="28"/>
+        </w:rPr>
+      </w:pPr>
+      <w:r>
+        <w:rPr>
+          <w:rFonts w:ascii="Times New Roman" w:hAnsi="Times New Roman"/>
+          <w:sz w:val="28"/>
+          <w:szCs w:val="28"/>
+        </w:rPr>
+        <w:lastRenderedPageBreak/>
+        <w:t>Создание дополнительной ветки</w:t>
+      </w:r>
+      <w:r>
+        <w:rPr>
+          <w:rFonts w:ascii="Times New Roman" w:hAnsi="Times New Roman"/>
+          <w:sz w:val="28"/>
+          <w:szCs w:val="28"/>
+        </w:rPr>
+        <w:t xml:space="preserve"> и добавление нового файла</w:t>
+      </w:r>
+      <w:bookmarkStart w:id="0" w:name="_GoBack"/>
+      <w:bookmarkEnd w:id="0"/>
+      <w:r>
+        <w:rPr>
+          <w:rFonts w:ascii="Times New Roman" w:hAnsi="Times New Roman"/>
+          <w:sz w:val="28"/>
+          <w:szCs w:val="28"/>
+        </w:rPr>
+        <w:t>:</w:t>
+      </w:r>
+      <w:r>
+        <w:rPr>
+          <w:rFonts w:ascii="Times New Roman" w:hAnsi="Times New Roman"/>
+          <w:sz w:val="28"/>
+          <w:szCs w:val="28"/>
+        </w:rPr>
+        <w:br/>
+      </w:r>
+      <w:r>
+        <w:rPr>
+          <w:rFonts w:ascii="Times New Roman" w:hAnsi="Times New Roman"/>
+          <w:sz w:val="28"/>
+          <w:szCs w:val="28"/>
+        </w:rPr>
+        <w:drawing>
+          <wp:inline distT="0" distB="0" distL="0" distR="0" wp14:anchorId="37E903D7" wp14:editId="447DBD76">
+            <wp:extent cx="5191850" cy="3743847"/>
+            <wp:effectExtent l="0" t="0" r="8890" b="9525"/>
+            <wp:docPr id="9" name="Рисунок 9"/>
+            <wp:cNvGraphicFramePr>
+              <a:graphicFrameLocks xmlns:a="http://schemas.openxmlformats.org/drawingml/2006/main" noChangeAspect="1"/>
+            </wp:cNvGraphicFramePr>
+            <a:graphic xmlns:a="http://schemas.openxmlformats.org/drawingml/2006/main">
+              <a:graphicData uri="http://schemas.openxmlformats.org/drawingml/2006/picture">
+                <pic:pic xmlns:pic="http://schemas.openxmlformats.org/drawingml/2006/picture">
+                  <pic:nvPicPr>
+                    <pic:cNvPr id="1" name=""/>
+                    <pic:cNvPicPr/>
+                  </pic:nvPicPr>
+                  <pic:blipFill>
+                    <a:blip r:embed="rId14"/>
+                    <a:stretch>
+                      <a:fillRect/>
+                    </a:stretch>
+                  </pic:blipFill>
+                  <pic:spPr>
+                    <a:xfrm>
+                      <a:off x="0" y="0"/>
+                      <a:ext cx="5191850" cy="3743847"/>
+                    </a:xfrm>
+                    <a:prstGeom prst="rect">
+                      <a:avLst/>
+                    </a:prstGeom>
+                  </pic:spPr>
+                </pic:pic>
+              </a:graphicData>
+            </a:graphic>
+          </wp:inline>
+        </w:drawing>
+      </w:r>
+      <w:r>
+        <w:rPr>
+          <w:rFonts w:ascii="Times New Roman" w:hAnsi="Times New Roman"/>
+          <w:sz w:val="28"/>
+          <w:szCs w:val="28"/>
+        </w:rPr>
+        <w:br/>
+      </w:r>
+      <w:r>
+        <w:rPr>
+          <w:rFonts w:ascii="Times New Roman" w:hAnsi="Times New Roman"/>
+          <w:sz w:val="28"/>
+          <w:szCs w:val="28"/>
+        </w:rPr>
+        <w:drawing>
+          <wp:inline distT="0" distB="0" distL="0" distR="0" wp14:anchorId="33F9E480" wp14:editId="34E2200C">
+            <wp:extent cx="6152515" cy="3272155"/>
+            <wp:effectExtent l="0" t="0" r="635" b="4445"/>
+            <wp:docPr id="11" name="Рисунок 11"/>
+            <wp:cNvGraphicFramePr>
+              <a:graphicFrameLocks xmlns:a="http://schemas.openxmlformats.org/drawingml/2006/main" noChangeAspect="1"/>
+            </wp:cNvGraphicFramePr>
+            <a:graphic xmlns:a="http://schemas.openxmlformats.org/drawingml/2006/main">
+              <a:graphicData uri="http://schemas.openxmlformats.org/drawingml/2006/picture">
+                <pic:pic xmlns:pic="http://schemas.openxmlformats.org/drawingml/2006/picture">
+                  <pic:nvPicPr>
+                    <pic:cNvPr id="1" name=""/>
+                    <pic:cNvPicPr/>
+                  </pic:nvPicPr>
+                  <pic:blipFill>
+                    <a:blip r:embed="rId15"/>
+                    <a:stretch>
+                      <a:fillRect/>
+                    </a:stretch>
+                  </pic:blipFill>
+                  <pic:spPr>
+                    <a:xfrm>
+                      <a:off x="0" y="0"/>
+                      <a:ext cx="6152515" cy="3272155"/>
+                    </a:xfrm>
+                    <a:prstGeom prst="rect">
+                      <a:avLst/>
+                    </a:prstGeom>
+                  </pic:spPr>
+                </pic:pic>
+              </a:graphicData>
+            </a:graphic>
+          </wp:inline>
+        </w:drawing>
       </w:r>
     </w:p>
     <w:p>

</xml_diff>